<commit_message>
add one more screen
</commit_message>
<xml_diff>
--- a/lab3.docx
+++ b/lab3.docx
@@ -197,7 +197,6 @@
           <w:b/>
           <w:sz w:val="28"/>
           <w:szCs w:val="28"/>
-          <w:lang w:val="en-US"/>
         </w:rPr>
       </w:pPr>
       <w:r>
@@ -237,7 +236,6 @@
           <w:b/>
           <w:sz w:val="28"/>
           <w:szCs w:val="28"/>
-          <w:lang w:val="en-US"/>
         </w:rPr>
         <w:t>3</w:t>
       </w:r>
@@ -816,13 +814,7 @@
           <w:b/>
         </w:rPr>
         <w:lastRenderedPageBreak/>
-        <w:t>Цель работы</w:t>
-      </w:r>
-      <w:r>
-        <w:rPr>
-          <w:b/>
-        </w:rPr>
-        <w:t>:</w:t>
+        <w:t>Цель работы:</w:t>
       </w:r>
       <w:r>
         <w:t xml:space="preserve"> Целью работы является выполнение основных видов работ по управлению версиями ПО с использованием системы контроля версий GIT.</w:t>
@@ -905,8 +897,6 @@
         </w:rPr>
         <w:t>l</w:t>
       </w:r>
-      <w:bookmarkStart w:id="0" w:name="_GoBack"/>
-      <w:bookmarkEnd w:id="0"/>
       <w:r>
         <w:rPr>
           <w:lang w:val="en-US"/>
@@ -2302,10 +2292,7 @@
         <w:t>15.</w:t>
       </w:r>
       <w:r>
-        <w:t xml:space="preserve"> </w:t>
-      </w:r>
-      <w:r>
-        <w:t>Создание и разрешение конфликта</w:t>
+        <w:t xml:space="preserve"> Создание и разрешение конфликта</w:t>
       </w:r>
     </w:p>
     <w:p>
@@ -2435,6 +2422,114 @@
     <w:p>
       <w:pPr>
         <w:pStyle w:val="a7"/>
+        <w:ind w:right="0" w:firstLine="0"/>
+        <w:jc w:val="left"/>
+      </w:pPr>
+    </w:p>
+    <w:p>
+      <w:pPr>
+        <w:pStyle w:val="a7"/>
+        <w:ind w:right="0" w:firstLine="0"/>
+        <w:jc w:val="left"/>
+      </w:pPr>
+    </w:p>
+    <w:p>
+      <w:pPr>
+        <w:pStyle w:val="a7"/>
+        <w:ind w:right="0" w:firstLine="0"/>
+        <w:jc w:val="left"/>
+      </w:pPr>
+    </w:p>
+    <w:p>
+      <w:pPr>
+        <w:pStyle w:val="a7"/>
+        <w:ind w:right="0" w:firstLine="0"/>
+        <w:jc w:val="left"/>
+      </w:pPr>
+    </w:p>
+    <w:p>
+      <w:pPr>
+        <w:pStyle w:val="a7"/>
+        <w:ind w:right="0" w:firstLine="0"/>
+        <w:jc w:val="left"/>
+      </w:pPr>
+    </w:p>
+    <w:p>
+      <w:pPr>
+        <w:pStyle w:val="a7"/>
+        <w:ind w:right="0" w:firstLine="0"/>
+        <w:jc w:val="left"/>
+      </w:pPr>
+    </w:p>
+    <w:p>
+      <w:pPr>
+        <w:pStyle w:val="a7"/>
+        <w:ind w:right="0" w:firstLine="0"/>
+        <w:jc w:val="left"/>
+      </w:pPr>
+      <w:r>
+        <w:lastRenderedPageBreak/>
+        <w:t xml:space="preserve">Добавление работы на  </w:t>
+      </w:r>
+      <w:r>
+        <w:rPr>
+          <w:lang w:val="en-US"/>
+        </w:rPr>
+        <w:t>Github</w:t>
+      </w:r>
+    </w:p>
+    <w:p>
+      <w:pPr>
+        <w:pStyle w:val="a7"/>
+        <w:ind w:right="0" w:firstLine="0"/>
+        <w:jc w:val="left"/>
+      </w:pPr>
+      <w:r>
+        <w:rPr>
+          <w:noProof/>
+        </w:rPr>
+        <w:drawing>
+          <wp:inline distT="0" distB="0" distL="0" distR="0" wp14:anchorId="758A3D18" wp14:editId="418E3597">
+            <wp:extent cx="4150581" cy="1940531"/>
+            <wp:effectExtent l="0" t="0" r="2540" b="3175"/>
+            <wp:docPr id="3" name="Рисунок 3"/>
+            <wp:cNvGraphicFramePr>
+              <a:graphicFrameLocks xmlns:a="http://schemas.openxmlformats.org/drawingml/2006/main" noChangeAspect="1"/>
+            </wp:cNvGraphicFramePr>
+            <a:graphic xmlns:a="http://schemas.openxmlformats.org/drawingml/2006/main">
+              <a:graphicData uri="http://schemas.openxmlformats.org/drawingml/2006/picture">
+                <pic:pic xmlns:pic="http://schemas.openxmlformats.org/drawingml/2006/picture">
+                  <pic:nvPicPr>
+                    <pic:cNvPr id="1" name=""/>
+                    <pic:cNvPicPr/>
+                  </pic:nvPicPr>
+                  <pic:blipFill>
+                    <a:blip r:embed="rId32"/>
+                    <a:stretch>
+                      <a:fillRect/>
+                    </a:stretch>
+                  </pic:blipFill>
+                  <pic:spPr>
+                    <a:xfrm>
+                      <a:off x="0" y="0"/>
+                      <a:ext cx="4174799" cy="1951854"/>
+                    </a:xfrm>
+                    <a:prstGeom prst="rect">
+                      <a:avLst/>
+                    </a:prstGeom>
+                  </pic:spPr>
+                </pic:pic>
+              </a:graphicData>
+            </a:graphic>
+          </wp:inline>
+        </w:drawing>
+      </w:r>
+      <w:bookmarkStart w:id="0" w:name="_GoBack"/>
+      <w:bookmarkEnd w:id="0"/>
+    </w:p>
+    <w:p>
+      <w:pPr>
+        <w:pStyle w:val="a7"/>
         <w:ind w:firstLine="0"/>
         <w:rPr>
           <w:b/>
@@ -2492,315 +2587,294 @@
         <w:t xml:space="preserve"> </w:t>
       </w:r>
       <w:r>
-        <w:t xml:space="preserve">позволяет комфортно работать над проектом как индивидуально, так в коллективе. </w:t>
-      </w:r>
-      <w:r>
-        <w:t>О</w:t>
-      </w:r>
-      <w:r>
-        <w:t xml:space="preserve">тслеживает изменения в файлах, предоставляет возможности для создания новых и слияние существующих ветвей </w:t>
-      </w:r>
+        <w:t>позволяет комфортно работать над проектом как индивидуально, так в коллективе. Отслеживает изменения в файлах, предоставляет возможности для создания новых и слияние существующих ветвей проекта, производит контроль доступа пользователей к проекту, позволяет откатывать исправления и определять кто, когда и какие изменения вносил в проект.</w:t>
+      </w:r>
+    </w:p>
+    <w:p>
+      <w:pPr>
+        <w:pStyle w:val="a7"/>
+        <w:ind w:right="0" w:firstLine="0"/>
+        <w:rPr>
+          <w:b/>
+        </w:rPr>
+      </w:pPr>
+      <w:r>
+        <w:rPr>
+          <w:b/>
+        </w:rPr>
+        <w:t>2) Как изменить формат выводимой истории версий?</w:t>
+      </w:r>
+    </w:p>
+    <w:p>
+      <w:pPr>
+        <w:pStyle w:val="a7"/>
+        <w:ind w:right="0" w:firstLine="0"/>
+      </w:pPr>
+      <w:r>
+        <w:t xml:space="preserve">С помощью команды </w:t>
+      </w:r>
+      <w:r>
+        <w:t>–</w:t>
+      </w:r>
+      <w:r>
+        <w:rPr>
+          <w:lang w:val="en-US"/>
+        </w:rPr>
+        <w:t>pretty</w:t>
+      </w:r>
+      <w:r>
+        <w:t>=</w:t>
+      </w:r>
+      <w:r>
+        <w:rPr>
+          <w:lang w:val="en-US"/>
+        </w:rPr>
+        <w:t>format</w:t>
+      </w:r>
+      <w:r>
+        <w:t>: «Формат»</w:t>
+      </w:r>
+    </w:p>
+    <w:p>
+      <w:pPr>
+        <w:pStyle w:val="a7"/>
+        <w:ind w:right="0" w:firstLine="0"/>
+        <w:rPr>
+          <w:b/>
+        </w:rPr>
+      </w:pPr>
+      <w:r>
+        <w:rPr>
+          <w:b/>
+        </w:rPr>
+        <w:t>3) Как сократить время набора команд в системе Git?</w:t>
+      </w:r>
+    </w:p>
+    <w:p>
+      <w:pPr>
+        <w:pStyle w:val="a7"/>
+        <w:ind w:right="0" w:firstLine="0"/>
+      </w:pPr>
+      <w:r>
+        <w:t>Можно использовать ранее введенные команды путем нажатия клавиши «Стрелка вверх», либо создать алиасы.</w:t>
+      </w:r>
+    </w:p>
+    <w:p>
+      <w:pPr>
+        <w:pStyle w:val="a7"/>
+        <w:ind w:right="0" w:firstLine="0"/>
+        <w:rPr>
+          <w:b/>
+        </w:rPr>
+      </w:pPr>
+      <w:r>
+        <w:rPr>
+          <w:b/>
+        </w:rPr>
+        <w:t>4) Если необходимо выделить в истории группы версий, с определенными</w:t>
+      </w:r>
+    </w:p>
+    <w:p>
+      <w:pPr>
+        <w:pStyle w:val="a7"/>
+        <w:ind w:right="0" w:firstLine="0"/>
+        <w:rPr>
+          <w:b/>
+        </w:rPr>
+      </w:pPr>
+      <w:r>
+        <w:rPr>
+          <w:b/>
+        </w:rPr>
+        <w:t>изменениями, как удобнее всего это сделать?</w:t>
+      </w:r>
+    </w:p>
+    <w:p>
+      <w:pPr>
+        <w:pStyle w:val="a7"/>
+        <w:ind w:right="0" w:firstLine="0"/>
+      </w:pPr>
+      <w:r>
+        <w:t>Установить тег или коммит</w:t>
+      </w:r>
+    </w:p>
+    <w:p>
+      <w:pPr>
+        <w:pStyle w:val="a7"/>
+        <w:ind w:right="0" w:firstLine="0"/>
+        <w:rPr>
+          <w:b/>
+        </w:rPr>
+      </w:pPr>
+      <w:r>
+        <w:rPr>
+          <w:b/>
+        </w:rPr>
+        <w:t>5) Что такое тегирование, и для чего его целесообразно использовать?</w:t>
+      </w:r>
+    </w:p>
+    <w:p>
+      <w:pPr>
+        <w:pStyle w:val="a7"/>
+        <w:ind w:right="0" w:firstLine="0"/>
+      </w:pPr>
+      <w:r>
+        <w:t>В случае, когда разработка проекта ведется в несколько этапов</w:t>
+      </w:r>
+    </w:p>
+    <w:p>
+      <w:pPr>
+        <w:pStyle w:val="a7"/>
+        <w:ind w:right="0" w:firstLine="0"/>
+        <w:rPr>
+          <w:b/>
+        </w:rPr>
+      </w:pPr>
+      <w:r>
+        <w:rPr>
+          <w:b/>
+        </w:rPr>
+        <w:t>6) Как можно исправить коммит, если он оказался неверным?</w:t>
+      </w:r>
+    </w:p>
+    <w:p>
+      <w:pPr>
+        <w:pStyle w:val="a7"/>
+        <w:ind w:right="0" w:firstLine="0"/>
+      </w:pPr>
+      <w:r>
+        <w:t>С помощью команды «git revert HEAD»</w:t>
+      </w:r>
+    </w:p>
+    <w:p>
+      <w:pPr>
+        <w:pStyle w:val="a7"/>
+        <w:ind w:right="0" w:firstLine="0"/>
+        <w:rPr>
+          <w:b/>
+        </w:rPr>
+      </w:pPr>
+      <w:r>
+        <w:rPr>
+          <w:b/>
+        </w:rPr>
+        <w:t>7) Для чего используется ветвление?</w:t>
+      </w:r>
+    </w:p>
+    <w:p>
+      <w:pPr>
+        <w:pStyle w:val="a7"/>
+        <w:ind w:right="0" w:firstLine="0"/>
+      </w:pPr>
+      <w:r>
+        <w:t>Таким образом, один проект может разветвиться на несколько отдельно развивающихся ветвей, преследующих разные цели, оперирующие разными версиями файлов и так далее. Кроме того, в ходе разработки ветвей, можно устроить их слияние.</w:t>
+      </w:r>
+    </w:p>
+    <w:p>
+      <w:pPr>
+        <w:pStyle w:val="a7"/>
+        <w:ind w:right="0" w:firstLine="0"/>
+        <w:rPr>
+          <w:b/>
+        </w:rPr>
+      </w:pPr>
+      <w:r>
+        <w:rPr>
+          <w:b/>
+        </w:rPr>
+        <w:t>8) В каком случае необходимо исправлять файлы, при слиянии веток?</w:t>
+      </w:r>
+    </w:p>
+    <w:p>
+      <w:pPr>
+        <w:pStyle w:val="a7"/>
+        <w:ind w:right="0" w:firstLine="0"/>
+      </w:pPr>
+      <w:r>
+        <w:t xml:space="preserve">При возникновении конфликта при слиянии. </w:t>
+      </w:r>
+      <w:r>
+        <w:t>Когда в обоих версиях разные данные</w:t>
+      </w:r>
+    </w:p>
+    <w:p>
+      <w:pPr>
+        <w:pStyle w:val="a7"/>
+        <w:ind w:right="0" w:firstLine="0"/>
+        <w:rPr>
+          <w:b/>
+        </w:rPr>
+      </w:pPr>
+      <w:r>
+        <w:rPr>
+          <w:b/>
+        </w:rPr>
+        <w:t>9) Что такое алиасы? Для чего они применяются?</w:t>
+      </w:r>
+    </w:p>
+    <w:p>
+      <w:pPr>
+        <w:pStyle w:val="a7"/>
+        <w:ind w:right="0" w:firstLine="0"/>
+      </w:pPr>
+      <w:r>
+        <w:t>Алиас – псевдоним/сокращение команды. Применяются для того, чтобы не писать большой набор команд постоянно.</w:t>
+      </w:r>
+    </w:p>
+    <w:p>
+      <w:pPr>
+        <w:pStyle w:val="a7"/>
+        <w:ind w:right="0" w:firstLine="0"/>
+        <w:jc w:val="left"/>
+        <w:rPr>
+          <w:b/>
+        </w:rPr>
+      </w:pPr>
+      <w:r>
+        <w:rPr>
+          <w:b/>
+        </w:rPr>
+        <w:t>10) Что такое режим «одной строки»?</w:t>
+      </w:r>
+    </w:p>
+    <w:p>
+      <w:pPr>
+        <w:pStyle w:val="a7"/>
+        <w:ind w:right="0" w:firstLine="0"/>
+        <w:jc w:val="left"/>
+      </w:pPr>
       <w:r>
         <w:lastRenderedPageBreak/>
-        <w:t>проекта, производит контроль доступа пользователей к проекту, позволяет откатывать исправления и определять кто, когда и какие изменения вносил в проект.</w:t>
-      </w:r>
-    </w:p>
-    <w:p>
-      <w:pPr>
-        <w:pStyle w:val="a7"/>
-        <w:ind w:right="0" w:firstLine="0"/>
+        <w:t>Режим вывода истории коммитов, когда каждый коммит выводится с новой строки.</w:t>
+      </w:r>
+    </w:p>
+    <w:p>
+      <w:pPr>
+        <w:pStyle w:val="a7"/>
+        <w:ind w:right="0" w:firstLine="0"/>
+        <w:jc w:val="left"/>
+      </w:pPr>
+    </w:p>
+    <w:p>
+      <w:pPr>
+        <w:pStyle w:val="a7"/>
+        <w:ind w:right="0" w:firstLine="0"/>
+        <w:jc w:val="left"/>
+      </w:pPr>
+      <w:r>
         <w:rPr>
           <w:b/>
         </w:rPr>
-      </w:pPr>
+        <w:t>Вывод:</w:t>
+      </w:r>
       <w:r>
         <w:rPr>
           <w:b/>
         </w:rPr>
-        <w:t>2) Как изменить формат выводимой истории версий?</w:t>
-      </w:r>
-    </w:p>
-    <w:p>
-      <w:pPr>
-        <w:pStyle w:val="a7"/>
-        <w:ind w:right="0" w:firstLine="0"/>
-      </w:pPr>
-      <w:r>
-        <w:t xml:space="preserve">С помощью команды </w:t>
-      </w:r>
-      <w:r>
-        <w:t>–</w:t>
-      </w:r>
-      <w:r>
-        <w:rPr>
-          <w:lang w:val="en-US"/>
-        </w:rPr>
-        <w:t>pretty</w:t>
-      </w:r>
-      <w:r>
-        <w:t>=</w:t>
-      </w:r>
-      <w:r>
-        <w:rPr>
-          <w:lang w:val="en-US"/>
-        </w:rPr>
-        <w:t>format</w:t>
-      </w:r>
-      <w:r>
-        <w:t>: «Формат»</w:t>
-      </w:r>
-    </w:p>
-    <w:p>
-      <w:pPr>
-        <w:pStyle w:val="a7"/>
-        <w:ind w:right="0" w:firstLine="0"/>
-        <w:rPr>
-          <w:b/>
-        </w:rPr>
-      </w:pPr>
-      <w:r>
-        <w:rPr>
-          <w:b/>
-        </w:rPr>
-        <w:t>3) Как сократить время набора команд в системе Git?</w:t>
-      </w:r>
-    </w:p>
-    <w:p>
-      <w:pPr>
-        <w:pStyle w:val="a7"/>
-        <w:ind w:right="0" w:firstLine="0"/>
-      </w:pPr>
-      <w:r>
-        <w:t>Можно использовать ранее введенные команды путем нажатия клавиши «Стрелка вверх», либо создать алиасы.</w:t>
-      </w:r>
-    </w:p>
-    <w:p>
-      <w:pPr>
-        <w:pStyle w:val="a7"/>
-        <w:ind w:right="0" w:firstLine="0"/>
-        <w:rPr>
-          <w:b/>
-        </w:rPr>
-      </w:pPr>
-      <w:r>
-        <w:rPr>
-          <w:b/>
-        </w:rPr>
-        <w:t>4) Если необходимо выделить в истории группы версий, с определенными</w:t>
-      </w:r>
-    </w:p>
-    <w:p>
-      <w:pPr>
-        <w:pStyle w:val="a7"/>
-        <w:ind w:right="0" w:firstLine="0"/>
-        <w:rPr>
-          <w:b/>
-        </w:rPr>
-      </w:pPr>
-      <w:r>
-        <w:rPr>
-          <w:b/>
-        </w:rPr>
-        <w:t>изменениями, как удобнее всего это сделать?</w:t>
-      </w:r>
-    </w:p>
-    <w:p>
-      <w:pPr>
-        <w:pStyle w:val="a7"/>
-        <w:ind w:right="0" w:firstLine="0"/>
-      </w:pPr>
-      <w:r>
-        <w:t>Установить тег или коммит</w:t>
-      </w:r>
-    </w:p>
-    <w:p>
-      <w:pPr>
-        <w:pStyle w:val="a7"/>
-        <w:ind w:right="0" w:firstLine="0"/>
-        <w:rPr>
-          <w:b/>
-        </w:rPr>
-      </w:pPr>
-      <w:r>
-        <w:rPr>
-          <w:b/>
-        </w:rPr>
-        <w:t>5) Что такое тегирование, и для чего его целесообразно использовать?</w:t>
-      </w:r>
-    </w:p>
-    <w:p>
-      <w:pPr>
-        <w:pStyle w:val="a7"/>
-        <w:ind w:right="0" w:firstLine="0"/>
-      </w:pPr>
-      <w:r>
-        <w:t>В случае, когда разработка проекта ведется в несколько этапов</w:t>
-      </w:r>
-    </w:p>
-    <w:p>
-      <w:pPr>
-        <w:pStyle w:val="a7"/>
-        <w:ind w:right="0" w:firstLine="0"/>
-        <w:rPr>
-          <w:b/>
-        </w:rPr>
-      </w:pPr>
-      <w:r>
-        <w:rPr>
-          <w:b/>
-        </w:rPr>
-        <w:t>6) Как можно исправить коммит, если он оказался неверным?</w:t>
-      </w:r>
-    </w:p>
-    <w:p>
-      <w:pPr>
-        <w:pStyle w:val="a7"/>
-        <w:ind w:right="0" w:firstLine="0"/>
-      </w:pPr>
-      <w:r>
-        <w:t>С помощью команды «</w:t>
-      </w:r>
-      <w:r>
-        <w:t>git revert HEAD</w:t>
-      </w:r>
-      <w:r>
-        <w:t>»</w:t>
-      </w:r>
-    </w:p>
-    <w:p>
-      <w:pPr>
-        <w:pStyle w:val="a7"/>
-        <w:ind w:right="0" w:firstLine="0"/>
-        <w:rPr>
-          <w:b/>
-        </w:rPr>
-      </w:pPr>
-      <w:r>
-        <w:rPr>
-          <w:b/>
-        </w:rPr>
-        <w:t>7) Для чего используется ветвление?</w:t>
-      </w:r>
-    </w:p>
-    <w:p>
-      <w:pPr>
-        <w:pStyle w:val="a7"/>
-        <w:ind w:right="0" w:firstLine="0"/>
-      </w:pPr>
-      <w:r>
-        <w:t>Таким образом, один проект может разветвиться на несколько отдельно развивающихся ветвей, преследующих разные цели, оперирующие разными версиями файлов и так далее. Кроме того, в ходе разработки ветвей, можно устроить их слияние.</w:t>
-      </w:r>
-    </w:p>
-    <w:p>
-      <w:pPr>
-        <w:pStyle w:val="a7"/>
-        <w:ind w:right="0" w:firstLine="0"/>
-        <w:rPr>
-          <w:b/>
-        </w:rPr>
-      </w:pPr>
-      <w:r>
-        <w:rPr>
-          <w:b/>
-        </w:rPr>
-        <w:t>8) В каком случае необходимо исправлять файлы, при слиянии веток?</w:t>
-      </w:r>
-    </w:p>
-    <w:p>
-      <w:pPr>
-        <w:pStyle w:val="a7"/>
-        <w:ind w:right="0" w:firstLine="0"/>
-      </w:pPr>
-      <w:r>
-        <w:t xml:space="preserve">При возникновении конфликта при слиянии. </w:t>
-      </w:r>
-      <w:r>
-        <w:t>Когда в обоих версиях разные данные</w:t>
-      </w:r>
-    </w:p>
-    <w:p>
-      <w:pPr>
-        <w:pStyle w:val="a7"/>
-        <w:ind w:right="0" w:firstLine="0"/>
-        <w:rPr>
-          <w:b/>
-        </w:rPr>
-      </w:pPr>
-      <w:r>
-        <w:rPr>
-          <w:b/>
-        </w:rPr>
-        <w:t>9) Что такое алиасы? Для чего они применяются?</w:t>
-      </w:r>
-    </w:p>
-    <w:p>
-      <w:pPr>
-        <w:pStyle w:val="a7"/>
-        <w:ind w:right="0" w:firstLine="0"/>
-      </w:pPr>
-      <w:r>
-        <w:t>Алиас – псевдоним/сокращение команды.</w:t>
-      </w:r>
-      <w:r>
-        <w:t xml:space="preserve"> Применяются для того, чтобы не писать большой набор команд постоянно.</w:t>
-      </w:r>
-    </w:p>
-    <w:p>
-      <w:pPr>
-        <w:pStyle w:val="a7"/>
-        <w:ind w:right="0" w:firstLine="0"/>
-        <w:jc w:val="left"/>
-        <w:rPr>
-          <w:b/>
-        </w:rPr>
-      </w:pPr>
-      <w:r>
-        <w:rPr>
-          <w:b/>
-        </w:rPr>
-        <w:t>10) Что такое режим «одной строки»?</w:t>
-      </w:r>
-    </w:p>
-    <w:p>
-      <w:pPr>
-        <w:pStyle w:val="a7"/>
-        <w:ind w:right="0" w:firstLine="0"/>
-        <w:jc w:val="left"/>
-      </w:pPr>
-      <w:r>
-        <w:t>Режим вывода истории коммитов, когда каждый коммит выводится с новой строки.</w:t>
-      </w:r>
-    </w:p>
-    <w:p>
-      <w:pPr>
-        <w:pStyle w:val="a7"/>
-        <w:ind w:right="0" w:firstLine="0"/>
-        <w:jc w:val="left"/>
-      </w:pPr>
-    </w:p>
-    <w:p>
-      <w:pPr>
-        <w:pStyle w:val="a7"/>
-        <w:ind w:right="0" w:firstLine="0"/>
-        <w:jc w:val="left"/>
-      </w:pPr>
-      <w:r>
-        <w:rPr>
-          <w:b/>
-        </w:rPr>
-        <w:t>Вывод:</w:t>
-      </w:r>
-      <w:r>
-        <w:rPr>
-          <w:b/>
-        </w:rPr>
         <w:t xml:space="preserve"> </w:t>
       </w:r>
       <w:r>
-        <w:t>В ходе лабораторной работы выполненил основные виды</w:t>
-      </w:r>
-      <w:r>
-        <w:t xml:space="preserve"> работ по управлению версиями ПО с использованием системы контроля версий GIT.</w:t>
+        <w:t>В ходе лабораторной работы выполненил основные виды работ по управлению версиями ПО с использованием системы контроля версий GIT.</w:t>
       </w:r>
     </w:p>
     <w:sectPr>
@@ -5340,6 +5414,7 @@
   <w:style w:type="character" w:default="1" w:styleId="a0">
     <w:name w:val="Default Paragraph Font"/>
     <w:uiPriority w:val="1"/>
+    <w:semiHidden/>
     <w:unhideWhenUsed/>
   </w:style>
   <w:style w:type="table" w:default="1" w:styleId="a1">
@@ -5861,7 +5936,7 @@
 </file>
 
 <file path=customXml/itemProps1.xml><?xml version="1.0" encoding="utf-8"?>
-<ds:datastoreItem xmlns:ds="http://schemas.openxmlformats.org/officeDocument/2006/customXml" ds:itemID="{475570B0-D0D3-4AE9-8F17-F08AC31D647D}">
+<ds:datastoreItem xmlns:ds="http://schemas.openxmlformats.org/officeDocument/2006/customXml" ds:itemID="{3E346DAE-FC6D-426F-A539-C7D145F3790E}">
   <ds:schemaRefs>
     <ds:schemaRef ds:uri="http://schemas.openxmlformats.org/officeDocument/2006/bibliography"/>
   </ds:schemaRefs>

</xml_diff>